<commit_message>
sd prior sigma cauchy = 2
</commit_message>
<xml_diff>
--- a/docs/Littorina_offspring_progress.docx
+++ b/docs/Littorina_offspring_progress.docx
@@ -41,7 +41,7 @@
         <w:pStyle w:val="Date"/>
       </w:pPr>
       <w:r>
-        <w:t xml:space="preserve">3/25/2020</w:t>
+        <w:t xml:space="preserve">3/28/2020</w:t>
       </w:r>
     </w:p>
     <w:p>
@@ -85,7 +85,7 @@
         <w:t xml:space="preserve"> </w:t>
       </w:r>
       <w:r>
-        <w:t xml:space="preserve">in both generations, scaling was accomplished by substracting from the individual phenotype value the total mean phenotype and dividing by the total</w:t>
+        <w:t xml:space="preserve">in both generations (parents and offspring), scaling was accomplished by substracting from the individual phenotype value the total mean phenotype and dividing by the total</w:t>
       </w:r>
       <w:r>
         <w:t xml:space="preserve"> </w:t>
@@ -171,7 +171,7 @@
                   </m:e>
                   <m:sub>
                     <m:r>
-                      <m:t>t</m:t>
+                      <m:t>T</m:t>
                     </m:r>
                   </m:sub>
                 </m:sSub>
@@ -194,7 +194,7 @@
                   </m:e>
                   <m:sub>
                     <m:r>
-                      <m:t>t</m:t>
+                      <m:t>T</m:t>
                     </m:r>
                   </m:sub>
                 </m:sSub>
@@ -273,7 +273,7 @@
                   </m:e>
                   <m:sub>
                     <m:r>
-                      <m:t>t</m:t>
+                      <m:t>T</m:t>
                     </m:r>
                   </m:sub>
                 </m:sSub>
@@ -296,7 +296,7 @@
                   </m:e>
                   <m:sub>
                     <m:r>
-                      <m:t>t</m:t>
+                      <m:t>T</m:t>
                     </m:r>
                   </m:sub>
                 </m:sSub>
@@ -413,7 +413,7 @@
               </m:e>
               <m:sub>
                 <m:r>
-                  <m:t>t</m:t>
+                  <m:t>T</m:t>
                 </m:r>
               </m:sub>
             </m:sSub>
@@ -454,12 +454,18 @@
             </m:r>
           </m:e>
           <m:sub>
-            <m:r>
-              <m:t>x</m:t>
-            </m:r>
-            <m:r>
-              <m:t>t</m:t>
-            </m:r>
+            <m:sSub>
+              <m:e>
+                <m:r>
+                  <m:t>x</m:t>
+                </m:r>
+              </m:e>
+              <m:sub>
+                <m:r>
+                  <m:t>T</m:t>
+                </m:r>
+              </m:sub>
+            </m:sSub>
           </m:sub>
         </m:sSub>
       </m:oMath>
@@ -2727,7 +2733,7 @@
               <a:graphicData uri="http://schemas.openxmlformats.org/drawingml/2006/picture">
                 <pic:pic>
                   <pic:nvPicPr>
-                    <pic:cNvPr descr="Littorina_offspring_progress_files/figure-docx/figs-1.png" id="0" name="Picture"/>
+                    <pic:cNvPr descr="Littorina_offspring_progress_files/figure-docx/fig1-1.png" id="0" name="Picture"/>
                     <pic:cNvPicPr>
                       <a:picLocks noChangeArrowheads="1" noChangeAspect="1"/>
                     </pic:cNvPicPr>
@@ -2792,7 +2798,7 @@
         <w:rPr>
           <w:rStyle w:val="VerbatimChar"/>
         </w:rPr>
-        <w:t xml:space="preserve">// The input data are vectors 'x', 'sd_x', 'y' and 'sd_y' of length 'N'.</w:t>
+        <w:t xml:space="preserve">// The input data are vectors 'x' and 'sd_x' of length 'N'.</w:t>
       </w:r>
       <w:r>
         <w:br/>
@@ -2837,7 +2843,10 @@
         <w:rPr>
           <w:rStyle w:val="VerbatimChar"/>
         </w:rPr>
-        <w:t xml:space="preserve">  vector[N] y;</w:t>
+        <w:t xml:space="preserve">}</w:t>
+      </w:r>
+      <w:r>
+        <w:br/>
       </w:r>
       <w:r>
         <w:br/>
@@ -2846,7 +2855,61 @@
         <w:rPr>
           <w:rStyle w:val="VerbatimChar"/>
         </w:rPr>
-        <w:t xml:space="preserve">  vector&lt;lower=0&gt;[N] sd_y;</w:t>
+        <w:t xml:space="preserve">// The parameters accepted by the model.</w:t>
+      </w:r>
+      <w:r>
+        <w:br/>
+      </w:r>
+      <w:r>
+        <w:rPr>
+          <w:rStyle w:val="VerbatimChar"/>
+        </w:rPr>
+        <w:t xml:space="preserve">parameters {</w:t>
+      </w:r>
+      <w:r>
+        <w:br/>
+      </w:r>
+      <w:r>
+        <w:rPr>
+          <w:rStyle w:val="VerbatimChar"/>
+        </w:rPr>
+        <w:t xml:space="preserve">  vector[N] x_lat;</w:t>
+      </w:r>
+      <w:r>
+        <w:br/>
+      </w:r>
+      <w:r>
+        <w:rPr>
+          <w:rStyle w:val="VerbatimChar"/>
+        </w:rPr>
+        <w:t xml:space="preserve">  vector[N] y_lat;</w:t>
+      </w:r>
+      <w:r>
+        <w:br/>
+      </w:r>
+      <w:r>
+        <w:rPr>
+          <w:rStyle w:val="VerbatimChar"/>
+        </w:rPr>
+        <w:t xml:space="preserve">  real alpha;</w:t>
+      </w:r>
+      <w:r>
+        <w:br/>
+      </w:r>
+      <w:r>
+        <w:rPr>
+          <w:rStyle w:val="VerbatimChar"/>
+        </w:rPr>
+        <w:t xml:space="preserve">  real beta;</w:t>
+      </w:r>
+      <w:r>
+        <w:br/>
+      </w:r>
+      <w:r>
+        <w:rPr>
+          <w:rStyle w:val="VerbatimChar"/>
+        </w:rPr>
+        <w:t xml:space="preserve">  real&lt;lower=0&gt; sigma;</w:t>
       </w:r>
       <w:r>
         <w:br/>
@@ -2867,7 +2930,7 @@
         <w:rPr>
           <w:rStyle w:val="VerbatimChar"/>
         </w:rPr>
-        <w:t xml:space="preserve">// The parameters accepted by the model.</w:t>
+        <w:t xml:space="preserve">transformed parameters {</w:t>
       </w:r>
       <w:r>
         <w:br/>
@@ -2876,52 +2939,7 @@
         <w:rPr>
           <w:rStyle w:val="VerbatimChar"/>
         </w:rPr>
-        <w:t xml:space="preserve">parameters {</w:t>
-      </w:r>
-      <w:r>
-        <w:br/>
-      </w:r>
-      <w:r>
-        <w:rPr>
-          <w:rStyle w:val="VerbatimChar"/>
-        </w:rPr>
-        <w:t xml:space="preserve">  vector[N] x_lat;</w:t>
-      </w:r>
-      <w:r>
-        <w:br/>
-      </w:r>
-      <w:r>
-        <w:rPr>
-          <w:rStyle w:val="VerbatimChar"/>
-        </w:rPr>
-        <w:t xml:space="preserve">  vector[N] y_lat;</w:t>
-      </w:r>
-      <w:r>
-        <w:br/>
-      </w:r>
-      <w:r>
-        <w:rPr>
-          <w:rStyle w:val="VerbatimChar"/>
-        </w:rPr>
-        <w:t xml:space="preserve">  real alpha;</w:t>
-      </w:r>
-      <w:r>
-        <w:br/>
-      </w:r>
-      <w:r>
-        <w:rPr>
-          <w:rStyle w:val="VerbatimChar"/>
-        </w:rPr>
-        <w:t xml:space="preserve">  real beta;</w:t>
-      </w:r>
-      <w:r>
-        <w:br/>
-      </w:r>
-      <w:r>
-        <w:rPr>
-          <w:rStyle w:val="VerbatimChar"/>
-        </w:rPr>
-        <w:t xml:space="preserve">  real&lt;lower=0&gt; sigma;</w:t>
+        <w:t xml:space="preserve">  vector[N] mu_yhat = alpha + beta * x_lat;</w:t>
       </w:r>
       <w:r>
         <w:br/>
@@ -2942,36 +2960,6 @@
         <w:rPr>
           <w:rStyle w:val="VerbatimChar"/>
         </w:rPr>
-        <w:t xml:space="preserve">transformed parameters {</w:t>
-      </w:r>
-      <w:r>
-        <w:br/>
-      </w:r>
-      <w:r>
-        <w:rPr>
-          <w:rStyle w:val="VerbatimChar"/>
-        </w:rPr>
-        <w:t xml:space="preserve">  vector[N] mu_yhat = alpha + beta * x_lat;</w:t>
-      </w:r>
-      <w:r>
-        <w:br/>
-      </w:r>
-      <w:r>
-        <w:rPr>
-          <w:rStyle w:val="VerbatimChar"/>
-        </w:rPr>
-        <w:t xml:space="preserve">}</w:t>
-      </w:r>
-      <w:r>
-        <w:br/>
-      </w:r>
-      <w:r>
-        <w:br/>
-      </w:r>
-      <w:r>
-        <w:rPr>
-          <w:rStyle w:val="VerbatimChar"/>
-        </w:rPr>
         <w:t xml:space="preserve">// The model to be estimated. We model the output</w:t>
       </w:r>
       <w:r>
@@ -3008,7 +2996,7 @@
         <w:rPr>
           <w:rStyle w:val="VerbatimChar"/>
         </w:rPr>
-        <w:t xml:space="preserve">  x_lat ~ normal(0, 100);</w:t>
+        <w:t xml:space="preserve">  //x_lat ~ normal(0, 10);</w:t>
       </w:r>
       <w:r>
         <w:br/>
@@ -3017,7 +3005,7 @@
         <w:rPr>
           <w:rStyle w:val="VerbatimChar"/>
         </w:rPr>
-        <w:t xml:space="preserve">  alpha ~ normal(0, 10);</w:t>
+        <w:t xml:space="preserve">  alpha ~ normal(0, 5);</w:t>
       </w:r>
       <w:r>
         <w:br/>
@@ -3026,7 +3014,7 @@
         <w:rPr>
           <w:rStyle w:val="VerbatimChar"/>
         </w:rPr>
-        <w:t xml:space="preserve">  beta ~ normal(1, 10);</w:t>
+        <w:t xml:space="preserve">  beta ~ normal(1, 5);</w:t>
       </w:r>
       <w:r>
         <w:br/>
@@ -3035,7 +3023,7 @@
         <w:rPr>
           <w:rStyle w:val="VerbatimChar"/>
         </w:rPr>
-        <w:t xml:space="preserve">  sigma ~ normal(0, 100);</w:t>
+        <w:t xml:space="preserve">  sigma ~ cauchy(0., 5);</w:t>
       </w:r>
       <w:r>
         <w:br/>
@@ -3063,15 +3051,6 @@
           <w:rStyle w:val="VerbatimChar"/>
         </w:rPr>
         <w:t xml:space="preserve">  y_lat ~ normal(mu_yhat, sigma);</w:t>
-      </w:r>
-      <w:r>
-        <w:br/>
-      </w:r>
-      <w:r>
-        <w:rPr>
-          <w:rStyle w:val="VerbatimChar"/>
-        </w:rPr>
-        <w:t xml:space="preserve">  y ~ normal(y_lat, sd_y);</w:t>
       </w:r>
       <w:r>
         <w:br/>
@@ -3088,22 +3067,39 @@
         <w:pStyle w:val="FirstParagraph"/>
       </w:pPr>
       <w:r>
-        <w:t xml:space="preserve">There were warning messages when using scaled SD (</w:t>
+        <w:t xml:space="preserve">There were warning messages when using</w:t>
+      </w:r>
+      <w:r>
+        <w:t xml:space="preserve"> </w:t>
       </w:r>
       <m:oMath>
-        <m:acc>
-          <m:accPr>
-            <m:chr m:val="̂"/>
-          </m:accPr>
+        <m:sSub>
           <m:e>
             <m:r>
               <m:t>σ</m:t>
             </m:r>
           </m:e>
-        </m:acc>
+          <m:sub>
+            <m:sSub>
+              <m:e>
+                <m:r>
+                  <m:t>x</m:t>
+                </m:r>
+              </m:e>
+              <m:sub>
+                <m:r>
+                  <m:t>T</m:t>
+                </m:r>
+              </m:sub>
+            </m:sSub>
+          </m:sub>
+        </m:sSub>
       </m:oMath>
       <w:r>
-        <w:t xml:space="preserve">):</w:t>
+        <w:t xml:space="preserve"> </w:t>
+      </w:r>
+      <w:r>
+        <w:t xml:space="preserve">after scaling:</w:t>
       </w:r>
     </w:p>
     <w:p>
@@ -3111,7 +3107,7 @@
         <w:pStyle w:val="BodyText"/>
       </w:pPr>
       <w:r>
-        <w:t xml:space="preserve">1: There were 177 divergent transitions after warmup. Increasing adapt_delta above 0.99 may help. See</w:t>
+        <w:t xml:space="preserve">1: There were 59 divergent transitions after warmup. Increasing adapt_delta above 0.99 may help. See</w:t>
       </w:r>
       <w:r>
         <w:t xml:space="preserve"> </w:t>
@@ -3130,12 +3126,31 @@
         <w:pStyle w:val="BodyText"/>
       </w:pPr>
       <w:r>
-        <w:t xml:space="preserve">2: There were 4 chains where the estimated Bayesian Fraction of Missing Information was low. See</w:t>
+        <w:t xml:space="preserve">2: There were 8059 transitions after warmup that exceeded the maximum treedepth. Increase max_treedepth above 10. See</w:t>
       </w:r>
       <w:r>
         <w:t xml:space="preserve"> </w:t>
       </w:r>
       <w:hyperlink r:id="rId22">
+        <w:r>
+          <w:rPr>
+            <w:rStyle w:val="Hyperlink"/>
+          </w:rPr>
+          <w:t xml:space="preserve">http://mc-stan.org/misc/warnings.html#maximum-treedepth-exceeded</w:t>
+        </w:r>
+      </w:hyperlink>
+    </w:p>
+    <w:p>
+      <w:pPr>
+        <w:pStyle w:val="BodyText"/>
+      </w:pPr>
+      <w:r>
+        <w:t xml:space="preserve">3: There were 4 chains where the estimated Bayesian Fraction of Missing Information was low. See</w:t>
+      </w:r>
+      <w:r>
+        <w:t xml:space="preserve"> </w:t>
+      </w:r>
+      <w:hyperlink r:id="rId23">
         <w:r>
           <w:rPr>
             <w:rStyle w:val="Hyperlink"/>
@@ -3149,15 +3164,141 @@
         <w:pStyle w:val="BodyText"/>
       </w:pPr>
       <w:r>
-        <w:t xml:space="preserve">Divergent transitions increase when the prior ranges are reduced but completely disappear if the non-scaled SD (</w:t>
-      </w:r>
-      <m:oMath>
-        <m:r>
-          <m:t>σ</m:t>
-        </m:r>
-      </m:oMath>
-      <w:r>
-        <w:t xml:space="preserve">) are used. We can examine the Stan output to diagnose the above sampling problems (Fig. 2).</w:t>
+        <w:t xml:space="preserve">We can examine the Stan output to diagnose the above sampling problems (Fig. 2) and also look at the parameter estimate for</w:t>
+      </w:r>
+      <w:r>
+        <w:t xml:space="preserve"> </w:t>
+      </w:r>
+      <w:r>
+        <w:rPr>
+          <w:i/>
+        </w:rPr>
+        <w:t xml:space="preserve">sigma</w:t>
+      </w:r>
+      <w:r>
+        <w:t xml:space="preserve"> </w:t>
+      </w:r>
+      <w:r>
+        <w:t xml:space="preserve">(Table 2).</w:t>
+      </w:r>
+    </w:p>
+    <w:p>
+      <w:pPr>
+        <w:pStyle w:val="SourceCode"/>
+      </w:pPr>
+      <w:r>
+        <w:rPr>
+          <w:rStyle w:val="VerbatimChar"/>
+        </w:rPr>
+        <w:t xml:space="preserve">## Warning in KernSmooth::bkde2D(x, bandwidth = bandwidth, gridsize = nbin, :</w:t>
+      </w:r>
+      <w:r>
+        <w:br/>
+      </w:r>
+      <w:r>
+        <w:rPr>
+          <w:rStyle w:val="VerbatimChar"/>
+        </w:rPr>
+        <w:t xml:space="preserve">## Binning grid too coarse for current (small) bandwidth: consider increasing</w:t>
+      </w:r>
+      <w:r>
+        <w:br/>
+      </w:r>
+      <w:r>
+        <w:rPr>
+          <w:rStyle w:val="VerbatimChar"/>
+        </w:rPr>
+        <w:t xml:space="preserve">## 'gridsize'</w:t>
+      </w:r>
+      <w:r>
+        <w:br/>
+      </w:r>
+      <w:r>
+        <w:br/>
+      </w:r>
+      <w:r>
+        <w:rPr>
+          <w:rStyle w:val="VerbatimChar"/>
+        </w:rPr>
+        <w:t xml:space="preserve">## Warning in KernSmooth::bkde2D(x, bandwidth = bandwidth, gridsize = nbin, :</w:t>
+      </w:r>
+      <w:r>
+        <w:br/>
+      </w:r>
+      <w:r>
+        <w:rPr>
+          <w:rStyle w:val="VerbatimChar"/>
+        </w:rPr>
+        <w:t xml:space="preserve">## Binning grid too coarse for current (small) bandwidth: consider increasing</w:t>
+      </w:r>
+      <w:r>
+        <w:br/>
+      </w:r>
+      <w:r>
+        <w:rPr>
+          <w:rStyle w:val="VerbatimChar"/>
+        </w:rPr>
+        <w:t xml:space="preserve">## 'gridsize'</w:t>
+      </w:r>
+      <w:r>
+        <w:br/>
+      </w:r>
+      <w:r>
+        <w:br/>
+      </w:r>
+      <w:r>
+        <w:rPr>
+          <w:rStyle w:val="VerbatimChar"/>
+        </w:rPr>
+        <w:t xml:space="preserve">## Warning in KernSmooth::bkde2D(x, bandwidth = bandwidth, gridsize = nbin, :</w:t>
+      </w:r>
+      <w:r>
+        <w:br/>
+      </w:r>
+      <w:r>
+        <w:rPr>
+          <w:rStyle w:val="VerbatimChar"/>
+        </w:rPr>
+        <w:t xml:space="preserve">## Binning grid too coarse for current (small) bandwidth: consider increasing</w:t>
+      </w:r>
+      <w:r>
+        <w:br/>
+      </w:r>
+      <w:r>
+        <w:rPr>
+          <w:rStyle w:val="VerbatimChar"/>
+        </w:rPr>
+        <w:t xml:space="preserve">## 'gridsize'</w:t>
+      </w:r>
+      <w:r>
+        <w:br/>
+      </w:r>
+      <w:r>
+        <w:br/>
+      </w:r>
+      <w:r>
+        <w:rPr>
+          <w:rStyle w:val="VerbatimChar"/>
+        </w:rPr>
+        <w:t xml:space="preserve">## Warning in KernSmooth::bkde2D(x, bandwidth = bandwidth, gridsize = nbin, :</w:t>
+      </w:r>
+      <w:r>
+        <w:br/>
+      </w:r>
+      <w:r>
+        <w:rPr>
+          <w:rStyle w:val="VerbatimChar"/>
+        </w:rPr>
+        <w:t xml:space="preserve">## Binning grid too coarse for current (small) bandwidth: consider increasing</w:t>
+      </w:r>
+      <w:r>
+        <w:br/>
+      </w:r>
+      <w:r>
+        <w:rPr>
+          <w:rStyle w:val="VerbatimChar"/>
+        </w:rPr>
+        <w:t xml:space="preserve">## 'gridsize'</w:t>
       </w:r>
     </w:p>
     <w:p>
@@ -3174,13 +3315,13 @@
               <a:graphicData uri="http://schemas.openxmlformats.org/drawingml/2006/picture">
                 <pic:pic>
                   <pic:nvPicPr>
-                    <pic:cNvPr descr="Littorina_offspring_progress_files/figure-docx/diag-1.png" id="0" name="Picture"/>
+                    <pic:cNvPr descr="Littorina_offspring_progress_files/figure-docx/fig2-1.png" id="0" name="Picture"/>
                     <pic:cNvPicPr>
                       <a:picLocks noChangeArrowheads="1" noChangeAspect="1"/>
                     </pic:cNvPicPr>
                   </pic:nvPicPr>
                   <pic:blipFill>
-                    <a:blip r:embed="rId23"/>
+                    <a:blip r:embed="rId24"/>
                     <a:stretch>
                       <a:fillRect/>
                     </a:stretch>
@@ -3223,12 +3364,1387 @@
         <w:br/>
       </w:r>
     </w:p>
+    <w:tbl xmlns:w="http://schemas.openxmlformats.org/wordprocessingml/2006/main" xmlns:r="http://schemas.openxmlformats.org/officeDocument/2006/relationships" xmlns:w14="http://schemas.microsoft.com/office/word/2010/wordml" xmlns:wp="http://schemas.openxmlformats.org/drawingml/2006/wordprocessingDrawing" xmlns:a="http://schemas.openxmlformats.org/drawingml/2006/main" xmlns:pic="http://schemas.openxmlformats.org/drawingml/2006/picture">
+      <w:tblPr>
+        <w:tblLayout w:type="fixed"/>
+        <w:jc w:val="center"/>
+      </w:tblPr>
+      <w:tblGrid>
+        <w:gridCol w:w="998"/>
+        <w:gridCol w:w="961"/>
+        <w:gridCol w:w="1316"/>
+        <w:gridCol w:w="961"/>
+        <w:gridCol w:w="924"/>
+        <w:gridCol w:w="912"/>
+        <w:gridCol w:w="912"/>
+        <w:gridCol w:w="961"/>
+        <w:gridCol w:w="1047"/>
+        <w:gridCol w:w="1328"/>
+        <w:gridCol w:w="875"/>
+      </w:tblGrid>
+      <w:tr>
+        <w:trPr>
+          <w:cantSplit/>
+          <w:trHeight w:val="455" w:hRule="auto"/>
+          <w:tblHeader/>
+        </w:trPr>
+        <w:tc>
+          <w:tcPr>
+            <w:tcBorders>
+              <w:bottom w:val="single" w:sz="16" w:space="0" w:color="000000"/>
+              <w:top w:val="single" w:sz="16" w:space="0" w:color="000000"/>
+            </w:tcBorders>
+            <w:shd w:val="clear" w:color="auto" w:fill="FFFFFF"/>
+            <w:tcMar>
+              <w:top w:w="0" w:type="dxa"/>
+              <w:bottom w:w="0" w:type="dxa"/>
+              <w:left w:w="0" w:type="dxa"/>
+              <w:right w:w="0" w:type="dxa"/>
+            </w:tcMar>
+            <w:vAlign w:val="center"/>
+          </w:tcPr>
+          <w:p>
+            <w:pPr>
+              <w:jc w:val="left"/>
+              <w:spacing w:after="40" w:before="40"/>
+              <w:ind w:firstLine="0" w:left="100" w:right="100"/>
+            </w:pPr>
+            <w:r xmlns:w="http://schemas.openxmlformats.org/wordprocessingml/2006/main" xmlns:wp="http://schemas.openxmlformats.org/drawingml/2006/wordprocessingDrawing" xmlns:r="http://schemas.openxmlformats.org/officeDocument/2006/relationships" xmlns:w14="http://schemas.microsoft.com/office/word/2010/wordml">
+              <w:rPr>
+                <w:rFonts w:ascii="Arial" w:hAnsi="Arial" w:eastAsia="Arial" w:cs="Arial"/>
+                <w:sz w:val="22"/>
+                <w:szCs w:val="22"/>
+                <w:color w:val="111111"/>
+              </w:rPr>
+              <w:t xml:space="preserve">par</w:t>
+            </w:r>
+          </w:p>
+        </w:tc>
+        <w:tc>
+          <w:tcPr>
+            <w:tcBorders>
+              <w:bottom w:val="single" w:sz="16" w:space="0" w:color="000000"/>
+              <w:top w:val="single" w:sz="16" w:space="0" w:color="000000"/>
+            </w:tcBorders>
+            <w:shd w:val="clear" w:color="auto" w:fill="FFFFFF"/>
+            <w:tcMar>
+              <w:top w:w="0" w:type="dxa"/>
+              <w:bottom w:w="0" w:type="dxa"/>
+              <w:left w:w="0" w:type="dxa"/>
+              <w:right w:w="0" w:type="dxa"/>
+            </w:tcMar>
+            <w:vAlign w:val="center"/>
+          </w:tcPr>
+          <w:p>
+            <w:pPr>
+              <w:jc w:val="right"/>
+              <w:spacing w:after="40" w:before="40"/>
+              <w:ind w:firstLine="0" w:left="100" w:right="100"/>
+            </w:pPr>
+            <w:r xmlns:w="http://schemas.openxmlformats.org/wordprocessingml/2006/main" xmlns:wp="http://schemas.openxmlformats.org/drawingml/2006/wordprocessingDrawing" xmlns:r="http://schemas.openxmlformats.org/officeDocument/2006/relationships" xmlns:w14="http://schemas.microsoft.com/office/word/2010/wordml">
+              <w:rPr>
+                <w:rFonts w:ascii="Arial" w:hAnsi="Arial" w:eastAsia="Arial" w:cs="Arial"/>
+                <w:sz w:val="22"/>
+                <w:szCs w:val="22"/>
+                <w:color w:val="111111"/>
+              </w:rPr>
+              <w:t xml:space="preserve">mean</w:t>
+            </w:r>
+          </w:p>
+        </w:tc>
+        <w:tc>
+          <w:tcPr>
+            <w:tcBorders>
+              <w:bottom w:val="single" w:sz="16" w:space="0" w:color="000000"/>
+              <w:top w:val="single" w:sz="16" w:space="0" w:color="000000"/>
+            </w:tcBorders>
+            <w:shd w:val="clear" w:color="auto" w:fill="FFFFFF"/>
+            <w:tcMar>
+              <w:top w:w="0" w:type="dxa"/>
+              <w:bottom w:w="0" w:type="dxa"/>
+              <w:left w:w="0" w:type="dxa"/>
+              <w:right w:w="0" w:type="dxa"/>
+            </w:tcMar>
+            <w:vAlign w:val="center"/>
+          </w:tcPr>
+          <w:p>
+            <w:pPr>
+              <w:jc w:val="right"/>
+              <w:spacing w:after="40" w:before="40"/>
+              <w:ind w:firstLine="0" w:left="100" w:right="100"/>
+            </w:pPr>
+            <w:r xmlns:w="http://schemas.openxmlformats.org/wordprocessingml/2006/main" xmlns:wp="http://schemas.openxmlformats.org/drawingml/2006/wordprocessingDrawing" xmlns:r="http://schemas.openxmlformats.org/officeDocument/2006/relationships" xmlns:w14="http://schemas.microsoft.com/office/word/2010/wordml">
+              <w:rPr>
+                <w:rFonts w:ascii="Arial" w:hAnsi="Arial" w:eastAsia="Arial" w:cs="Arial"/>
+                <w:sz w:val="22"/>
+                <w:szCs w:val="22"/>
+                <w:color w:val="111111"/>
+              </w:rPr>
+              <w:t xml:space="preserve">se_mean</w:t>
+            </w:r>
+          </w:p>
+        </w:tc>
+        <w:tc>
+          <w:tcPr>
+            <w:tcBorders>
+              <w:bottom w:val="single" w:sz="16" w:space="0" w:color="000000"/>
+              <w:top w:val="single" w:sz="16" w:space="0" w:color="000000"/>
+            </w:tcBorders>
+            <w:shd w:val="clear" w:color="auto" w:fill="FFFFFF"/>
+            <w:tcMar>
+              <w:top w:w="0" w:type="dxa"/>
+              <w:bottom w:w="0" w:type="dxa"/>
+              <w:left w:w="0" w:type="dxa"/>
+              <w:right w:w="0" w:type="dxa"/>
+            </w:tcMar>
+            <w:vAlign w:val="center"/>
+          </w:tcPr>
+          <w:p>
+            <w:pPr>
+              <w:jc w:val="right"/>
+              <w:spacing w:after="40" w:before="40"/>
+              <w:ind w:firstLine="0" w:left="100" w:right="100"/>
+            </w:pPr>
+            <w:r xmlns:w="http://schemas.openxmlformats.org/wordprocessingml/2006/main" xmlns:wp="http://schemas.openxmlformats.org/drawingml/2006/wordprocessingDrawing" xmlns:r="http://schemas.openxmlformats.org/officeDocument/2006/relationships" xmlns:w14="http://schemas.microsoft.com/office/word/2010/wordml">
+              <w:rPr>
+                <w:rFonts w:ascii="Arial" w:hAnsi="Arial" w:eastAsia="Arial" w:cs="Arial"/>
+                <w:sz w:val="22"/>
+                <w:szCs w:val="22"/>
+                <w:color w:val="111111"/>
+              </w:rPr>
+              <w:t xml:space="preserve">sd</w:t>
+            </w:r>
+          </w:p>
+        </w:tc>
+        <w:tc>
+          <w:tcPr>
+            <w:tcBorders>
+              <w:bottom w:val="single" w:sz="16" w:space="0" w:color="000000"/>
+              <w:top w:val="single" w:sz="16" w:space="0" w:color="000000"/>
+            </w:tcBorders>
+            <w:shd w:val="clear" w:color="auto" w:fill="FFFFFF"/>
+            <w:tcMar>
+              <w:top w:w="0" w:type="dxa"/>
+              <w:bottom w:w="0" w:type="dxa"/>
+              <w:left w:w="0" w:type="dxa"/>
+              <w:right w:w="0" w:type="dxa"/>
+            </w:tcMar>
+            <w:vAlign w:val="center"/>
+          </w:tcPr>
+          <w:p>
+            <w:pPr>
+              <w:jc w:val="right"/>
+              <w:spacing w:after="40" w:before="40"/>
+              <w:ind w:firstLine="0" w:left="100" w:right="100"/>
+            </w:pPr>
+            <w:r xmlns:w="http://schemas.openxmlformats.org/wordprocessingml/2006/main" xmlns:wp="http://schemas.openxmlformats.org/drawingml/2006/wordprocessingDrawing" xmlns:r="http://schemas.openxmlformats.org/officeDocument/2006/relationships" xmlns:w14="http://schemas.microsoft.com/office/word/2010/wordml">
+              <w:rPr>
+                <w:rFonts w:ascii="Arial" w:hAnsi="Arial" w:eastAsia="Arial" w:cs="Arial"/>
+                <w:sz w:val="22"/>
+                <w:szCs w:val="22"/>
+                <w:color w:val="111111"/>
+              </w:rPr>
+              <w:t xml:space="preserve">X2.5.</w:t>
+            </w:r>
+          </w:p>
+        </w:tc>
+        <w:tc>
+          <w:tcPr>
+            <w:tcBorders>
+              <w:bottom w:val="single" w:sz="16" w:space="0" w:color="000000"/>
+              <w:top w:val="single" w:sz="16" w:space="0" w:color="000000"/>
+            </w:tcBorders>
+            <w:shd w:val="clear" w:color="auto" w:fill="FFFFFF"/>
+            <w:tcMar>
+              <w:top w:w="0" w:type="dxa"/>
+              <w:bottom w:w="0" w:type="dxa"/>
+              <w:left w:w="0" w:type="dxa"/>
+              <w:right w:w="0" w:type="dxa"/>
+            </w:tcMar>
+            <w:vAlign w:val="center"/>
+          </w:tcPr>
+          <w:p>
+            <w:pPr>
+              <w:jc w:val="right"/>
+              <w:spacing w:after="40" w:before="40"/>
+              <w:ind w:firstLine="0" w:left="100" w:right="100"/>
+            </w:pPr>
+            <w:r xmlns:w="http://schemas.openxmlformats.org/wordprocessingml/2006/main" xmlns:wp="http://schemas.openxmlformats.org/drawingml/2006/wordprocessingDrawing" xmlns:r="http://schemas.openxmlformats.org/officeDocument/2006/relationships" xmlns:w14="http://schemas.microsoft.com/office/word/2010/wordml">
+              <w:rPr>
+                <w:rFonts w:ascii="Arial" w:hAnsi="Arial" w:eastAsia="Arial" w:cs="Arial"/>
+                <w:sz w:val="22"/>
+                <w:szCs w:val="22"/>
+                <w:color w:val="111111"/>
+              </w:rPr>
+              <w:t xml:space="preserve">X25.</w:t>
+            </w:r>
+          </w:p>
+        </w:tc>
+        <w:tc>
+          <w:tcPr>
+            <w:tcBorders>
+              <w:bottom w:val="single" w:sz="16" w:space="0" w:color="000000"/>
+              <w:top w:val="single" w:sz="16" w:space="0" w:color="000000"/>
+            </w:tcBorders>
+            <w:shd w:val="clear" w:color="auto" w:fill="FFFFFF"/>
+            <w:tcMar>
+              <w:top w:w="0" w:type="dxa"/>
+              <w:bottom w:w="0" w:type="dxa"/>
+              <w:left w:w="0" w:type="dxa"/>
+              <w:right w:w="0" w:type="dxa"/>
+            </w:tcMar>
+            <w:vAlign w:val="center"/>
+          </w:tcPr>
+          <w:p>
+            <w:pPr>
+              <w:jc w:val="right"/>
+              <w:spacing w:after="40" w:before="40"/>
+              <w:ind w:firstLine="0" w:left="100" w:right="100"/>
+            </w:pPr>
+            <w:r xmlns:w="http://schemas.openxmlformats.org/wordprocessingml/2006/main" xmlns:wp="http://schemas.openxmlformats.org/drawingml/2006/wordprocessingDrawing" xmlns:r="http://schemas.openxmlformats.org/officeDocument/2006/relationships" xmlns:w14="http://schemas.microsoft.com/office/word/2010/wordml">
+              <w:rPr>
+                <w:rFonts w:ascii="Arial" w:hAnsi="Arial" w:eastAsia="Arial" w:cs="Arial"/>
+                <w:sz w:val="22"/>
+                <w:szCs w:val="22"/>
+                <w:color w:val="111111"/>
+              </w:rPr>
+              <w:t xml:space="preserve">X50.</w:t>
+            </w:r>
+          </w:p>
+        </w:tc>
+        <w:tc>
+          <w:tcPr>
+            <w:tcBorders>
+              <w:bottom w:val="single" w:sz="16" w:space="0" w:color="000000"/>
+              <w:top w:val="single" w:sz="16" w:space="0" w:color="000000"/>
+            </w:tcBorders>
+            <w:shd w:val="clear" w:color="auto" w:fill="FFFFFF"/>
+            <w:tcMar>
+              <w:top w:w="0" w:type="dxa"/>
+              <w:bottom w:w="0" w:type="dxa"/>
+              <w:left w:w="0" w:type="dxa"/>
+              <w:right w:w="0" w:type="dxa"/>
+            </w:tcMar>
+            <w:vAlign w:val="center"/>
+          </w:tcPr>
+          <w:p>
+            <w:pPr>
+              <w:jc w:val="right"/>
+              <w:spacing w:after="40" w:before="40"/>
+              <w:ind w:firstLine="0" w:left="100" w:right="100"/>
+            </w:pPr>
+            <w:r xmlns:w="http://schemas.openxmlformats.org/wordprocessingml/2006/main" xmlns:wp="http://schemas.openxmlformats.org/drawingml/2006/wordprocessingDrawing" xmlns:r="http://schemas.openxmlformats.org/officeDocument/2006/relationships" xmlns:w14="http://schemas.microsoft.com/office/word/2010/wordml">
+              <w:rPr>
+                <w:rFonts w:ascii="Arial" w:hAnsi="Arial" w:eastAsia="Arial" w:cs="Arial"/>
+                <w:sz w:val="22"/>
+                <w:szCs w:val="22"/>
+                <w:color w:val="111111"/>
+              </w:rPr>
+              <w:t xml:space="preserve">X75.</w:t>
+            </w:r>
+          </w:p>
+        </w:tc>
+        <w:tc>
+          <w:tcPr>
+            <w:tcBorders>
+              <w:bottom w:val="single" w:sz="16" w:space="0" w:color="000000"/>
+              <w:top w:val="single" w:sz="16" w:space="0" w:color="000000"/>
+            </w:tcBorders>
+            <w:shd w:val="clear" w:color="auto" w:fill="FFFFFF"/>
+            <w:tcMar>
+              <w:top w:w="0" w:type="dxa"/>
+              <w:bottom w:w="0" w:type="dxa"/>
+              <w:left w:w="0" w:type="dxa"/>
+              <w:right w:w="0" w:type="dxa"/>
+            </w:tcMar>
+            <w:vAlign w:val="center"/>
+          </w:tcPr>
+          <w:p>
+            <w:pPr>
+              <w:jc w:val="right"/>
+              <w:spacing w:after="40" w:before="40"/>
+              <w:ind w:firstLine="0" w:left="100" w:right="100"/>
+            </w:pPr>
+            <w:r xmlns:w="http://schemas.openxmlformats.org/wordprocessingml/2006/main" xmlns:wp="http://schemas.openxmlformats.org/drawingml/2006/wordprocessingDrawing" xmlns:r="http://schemas.openxmlformats.org/officeDocument/2006/relationships" xmlns:w14="http://schemas.microsoft.com/office/word/2010/wordml">
+              <w:rPr>
+                <w:rFonts w:ascii="Arial" w:hAnsi="Arial" w:eastAsia="Arial" w:cs="Arial"/>
+                <w:sz w:val="22"/>
+                <w:szCs w:val="22"/>
+                <w:color w:val="111111"/>
+              </w:rPr>
+              <w:t xml:space="preserve">X97.5.</w:t>
+            </w:r>
+          </w:p>
+        </w:tc>
+        <w:tc>
+          <w:tcPr>
+            <w:tcBorders>
+              <w:bottom w:val="single" w:sz="16" w:space="0" w:color="000000"/>
+              <w:top w:val="single" w:sz="16" w:space="0" w:color="000000"/>
+            </w:tcBorders>
+            <w:shd w:val="clear" w:color="auto" w:fill="FFFFFF"/>
+            <w:tcMar>
+              <w:top w:w="0" w:type="dxa"/>
+              <w:bottom w:w="0" w:type="dxa"/>
+              <w:left w:w="0" w:type="dxa"/>
+              <w:right w:w="0" w:type="dxa"/>
+            </w:tcMar>
+            <w:vAlign w:val="center"/>
+          </w:tcPr>
+          <w:p>
+            <w:pPr>
+              <w:jc w:val="right"/>
+              <w:spacing w:after="40" w:before="40"/>
+              <w:ind w:firstLine="0" w:left="100" w:right="100"/>
+            </w:pPr>
+            <w:r xmlns:w="http://schemas.openxmlformats.org/wordprocessingml/2006/main" xmlns:wp="http://schemas.openxmlformats.org/drawingml/2006/wordprocessingDrawing" xmlns:r="http://schemas.openxmlformats.org/officeDocument/2006/relationships" xmlns:w14="http://schemas.microsoft.com/office/word/2010/wordml">
+              <w:rPr>
+                <w:rFonts w:ascii="Arial" w:hAnsi="Arial" w:eastAsia="Arial" w:cs="Arial"/>
+                <w:sz w:val="22"/>
+                <w:szCs w:val="22"/>
+                <w:color w:val="111111"/>
+              </w:rPr>
+              <w:t xml:space="preserve">n_eff</w:t>
+            </w:r>
+          </w:p>
+        </w:tc>
+        <w:tc>
+          <w:tcPr>
+            <w:tcBorders>
+              <w:bottom w:val="single" w:sz="16" w:space="0" w:color="000000"/>
+              <w:top w:val="single" w:sz="16" w:space="0" w:color="000000"/>
+            </w:tcBorders>
+            <w:shd w:val="clear" w:color="auto" w:fill="FFFFFF"/>
+            <w:tcMar>
+              <w:top w:w="0" w:type="dxa"/>
+              <w:bottom w:w="0" w:type="dxa"/>
+              <w:left w:w="0" w:type="dxa"/>
+              <w:right w:w="0" w:type="dxa"/>
+            </w:tcMar>
+            <w:vAlign w:val="center"/>
+          </w:tcPr>
+          <w:p>
+            <w:pPr>
+              <w:jc w:val="right"/>
+              <w:spacing w:after="40" w:before="40"/>
+              <w:ind w:firstLine="0" w:left="100" w:right="100"/>
+            </w:pPr>
+            <w:r xmlns:w="http://schemas.openxmlformats.org/wordprocessingml/2006/main" xmlns:wp="http://schemas.openxmlformats.org/drawingml/2006/wordprocessingDrawing" xmlns:r="http://schemas.openxmlformats.org/officeDocument/2006/relationships" xmlns:w14="http://schemas.microsoft.com/office/word/2010/wordml">
+              <w:rPr>
+                <w:rFonts w:ascii="Arial" w:hAnsi="Arial" w:eastAsia="Arial" w:cs="Arial"/>
+                <w:sz w:val="22"/>
+                <w:szCs w:val="22"/>
+                <w:color w:val="111111"/>
+              </w:rPr>
+              <w:t xml:space="preserve">Rhat</w:t>
+            </w:r>
+          </w:p>
+        </w:tc>
+      </w:tr>
+      <w:tr>
+        <w:trPr>
+          <w:cantSplit/>
+          <w:trHeight w:val="452" w:hRule="auto"/>
+        </w:trPr>
+        <w:tc>
+          <w:tcPr>
+            <w:tcBorders/>
+            <w:shd w:val="clear" w:color="auto" w:fill="FFFFFF"/>
+            <w:tcMar>
+              <w:top w:w="0" w:type="dxa"/>
+              <w:bottom w:w="0" w:type="dxa"/>
+              <w:left w:w="0" w:type="dxa"/>
+              <w:right w:w="0" w:type="dxa"/>
+            </w:tcMar>
+            <w:vAlign w:val="center"/>
+          </w:tcPr>
+          <w:p>
+            <w:pPr>
+              <w:jc w:val="left"/>
+              <w:spacing w:after="40" w:before="40"/>
+              <w:ind w:firstLine="0" w:left="100" w:right="100"/>
+            </w:pPr>
+            <w:r xmlns:w="http://schemas.openxmlformats.org/wordprocessingml/2006/main" xmlns:wp="http://schemas.openxmlformats.org/drawingml/2006/wordprocessingDrawing" xmlns:r="http://schemas.openxmlformats.org/officeDocument/2006/relationships" xmlns:w14="http://schemas.microsoft.com/office/word/2010/wordml">
+              <w:rPr>
+                <w:rFonts w:ascii="Arial" w:hAnsi="Arial" w:eastAsia="Arial" w:cs="Arial"/>
+                <w:sz w:val="22"/>
+                <w:szCs w:val="22"/>
+                <w:color w:val="111111"/>
+              </w:rPr>
+              <w:t xml:space="preserve">alpha</w:t>
+            </w:r>
+          </w:p>
+        </w:tc>
+        <w:tc>
+          <w:tcPr>
+            <w:tcBorders/>
+            <w:shd w:val="clear" w:color="auto" w:fill="FFFFFF"/>
+            <w:tcMar>
+              <w:top w:w="0" w:type="dxa"/>
+              <w:bottom w:w="0" w:type="dxa"/>
+              <w:left w:w="0" w:type="dxa"/>
+              <w:right w:w="0" w:type="dxa"/>
+            </w:tcMar>
+            <w:vAlign w:val="center"/>
+          </w:tcPr>
+          <w:p>
+            <w:pPr>
+              <w:jc w:val="right"/>
+              <w:spacing w:after="40" w:before="40"/>
+              <w:ind w:firstLine="0" w:left="100" w:right="100"/>
+            </w:pPr>
+            <w:r xmlns:w="http://schemas.openxmlformats.org/wordprocessingml/2006/main" xmlns:wp="http://schemas.openxmlformats.org/drawingml/2006/wordprocessingDrawing" xmlns:r="http://schemas.openxmlformats.org/officeDocument/2006/relationships" xmlns:w14="http://schemas.microsoft.com/office/word/2010/wordml">
+              <w:rPr>
+                <w:rFonts w:ascii="Arial" w:hAnsi="Arial" w:eastAsia="Arial" w:cs="Arial"/>
+                <w:sz w:val="22"/>
+                <w:szCs w:val="22"/>
+                <w:color w:val="111111"/>
+              </w:rPr>
+              <w:t xml:space="preserve">-0.01</w:t>
+            </w:r>
+          </w:p>
+        </w:tc>
+        <w:tc>
+          <w:tcPr>
+            <w:tcBorders/>
+            <w:shd w:val="clear" w:color="auto" w:fill="FFFFFF"/>
+            <w:tcMar>
+              <w:top w:w="0" w:type="dxa"/>
+              <w:bottom w:w="0" w:type="dxa"/>
+              <w:left w:w="0" w:type="dxa"/>
+              <w:right w:w="0" w:type="dxa"/>
+            </w:tcMar>
+            <w:vAlign w:val="center"/>
+          </w:tcPr>
+          <w:p>
+            <w:pPr>
+              <w:jc w:val="right"/>
+              <w:spacing w:after="40" w:before="40"/>
+              <w:ind w:firstLine="0" w:left="100" w:right="100"/>
+            </w:pPr>
+            <w:r xmlns:w="http://schemas.openxmlformats.org/wordprocessingml/2006/main" xmlns:wp="http://schemas.openxmlformats.org/drawingml/2006/wordprocessingDrawing" xmlns:r="http://schemas.openxmlformats.org/officeDocument/2006/relationships" xmlns:w14="http://schemas.microsoft.com/office/word/2010/wordml">
+              <w:rPr>
+                <w:rFonts w:ascii="Arial" w:hAnsi="Arial" w:eastAsia="Arial" w:cs="Arial"/>
+                <w:sz w:val="22"/>
+                <w:szCs w:val="22"/>
+                <w:color w:val="111111"/>
+              </w:rPr>
+              <w:t xml:space="preserve">0.03</w:t>
+            </w:r>
+          </w:p>
+        </w:tc>
+        <w:tc>
+          <w:tcPr>
+            <w:tcBorders/>
+            <w:shd w:val="clear" w:color="auto" w:fill="FFFFFF"/>
+            <w:tcMar>
+              <w:top w:w="0" w:type="dxa"/>
+              <w:bottom w:w="0" w:type="dxa"/>
+              <w:left w:w="0" w:type="dxa"/>
+              <w:right w:w="0" w:type="dxa"/>
+            </w:tcMar>
+            <w:vAlign w:val="center"/>
+          </w:tcPr>
+          <w:p>
+            <w:pPr>
+              <w:jc w:val="right"/>
+              <w:spacing w:after="40" w:before="40"/>
+              <w:ind w:firstLine="0" w:left="100" w:right="100"/>
+            </w:pPr>
+            <w:r xmlns:w="http://schemas.openxmlformats.org/wordprocessingml/2006/main" xmlns:wp="http://schemas.openxmlformats.org/drawingml/2006/wordprocessingDrawing" xmlns:r="http://schemas.openxmlformats.org/officeDocument/2006/relationships" xmlns:w14="http://schemas.microsoft.com/office/word/2010/wordml">
+              <w:rPr>
+                <w:rFonts w:ascii="Arial" w:hAnsi="Arial" w:eastAsia="Arial" w:cs="Arial"/>
+                <w:sz w:val="22"/>
+                <w:szCs w:val="22"/>
+                <w:color w:val="111111"/>
+              </w:rPr>
+              <w:t xml:space="preserve">4.95</w:t>
+            </w:r>
+          </w:p>
+        </w:tc>
+        <w:tc>
+          <w:tcPr>
+            <w:tcBorders/>
+            <w:shd w:val="clear" w:color="auto" w:fill="FFFFFF"/>
+            <w:tcMar>
+              <w:top w:w="0" w:type="dxa"/>
+              <w:bottom w:w="0" w:type="dxa"/>
+              <w:left w:w="0" w:type="dxa"/>
+              <w:right w:w="0" w:type="dxa"/>
+            </w:tcMar>
+            <w:vAlign w:val="center"/>
+          </w:tcPr>
+          <w:p>
+            <w:pPr>
+              <w:jc w:val="right"/>
+              <w:spacing w:after="40" w:before="40"/>
+              <w:ind w:firstLine="0" w:left="100" w:right="100"/>
+            </w:pPr>
+            <w:r xmlns:w="http://schemas.openxmlformats.org/wordprocessingml/2006/main" xmlns:wp="http://schemas.openxmlformats.org/drawingml/2006/wordprocessingDrawing" xmlns:r="http://schemas.openxmlformats.org/officeDocument/2006/relationships" xmlns:w14="http://schemas.microsoft.com/office/word/2010/wordml">
+              <w:rPr>
+                <w:rFonts w:ascii="Arial" w:hAnsi="Arial" w:eastAsia="Arial" w:cs="Arial"/>
+                <w:sz w:val="22"/>
+                <w:szCs w:val="22"/>
+                <w:color w:val="111111"/>
+              </w:rPr>
+              <w:t xml:space="preserve">-9.69</w:t>
+            </w:r>
+          </w:p>
+        </w:tc>
+        <w:tc>
+          <w:tcPr>
+            <w:tcBorders/>
+            <w:shd w:val="clear" w:color="auto" w:fill="FFFFFF"/>
+            <w:tcMar>
+              <w:top w:w="0" w:type="dxa"/>
+              <w:bottom w:w="0" w:type="dxa"/>
+              <w:left w:w="0" w:type="dxa"/>
+              <w:right w:w="0" w:type="dxa"/>
+            </w:tcMar>
+            <w:vAlign w:val="center"/>
+          </w:tcPr>
+          <w:p>
+            <w:pPr>
+              <w:jc w:val="right"/>
+              <w:spacing w:after="40" w:before="40"/>
+              <w:ind w:firstLine="0" w:left="100" w:right="100"/>
+            </w:pPr>
+            <w:r xmlns:w="http://schemas.openxmlformats.org/wordprocessingml/2006/main" xmlns:wp="http://schemas.openxmlformats.org/drawingml/2006/wordprocessingDrawing" xmlns:r="http://schemas.openxmlformats.org/officeDocument/2006/relationships" xmlns:w14="http://schemas.microsoft.com/office/word/2010/wordml">
+              <w:rPr>
+                <w:rFonts w:ascii="Arial" w:hAnsi="Arial" w:eastAsia="Arial" w:cs="Arial"/>
+                <w:sz w:val="22"/>
+                <w:szCs w:val="22"/>
+                <w:color w:val="111111"/>
+              </w:rPr>
+              <w:t xml:space="preserve">-3.31</w:t>
+            </w:r>
+          </w:p>
+        </w:tc>
+        <w:tc>
+          <w:tcPr>
+            <w:tcBorders/>
+            <w:shd w:val="clear" w:color="auto" w:fill="FFFFFF"/>
+            <w:tcMar>
+              <w:top w:w="0" w:type="dxa"/>
+              <w:bottom w:w="0" w:type="dxa"/>
+              <w:left w:w="0" w:type="dxa"/>
+              <w:right w:w="0" w:type="dxa"/>
+            </w:tcMar>
+            <w:vAlign w:val="center"/>
+          </w:tcPr>
+          <w:p>
+            <w:pPr>
+              <w:jc w:val="right"/>
+              <w:spacing w:after="40" w:before="40"/>
+              <w:ind w:firstLine="0" w:left="100" w:right="100"/>
+            </w:pPr>
+            <w:r xmlns:w="http://schemas.openxmlformats.org/wordprocessingml/2006/main" xmlns:wp="http://schemas.openxmlformats.org/drawingml/2006/wordprocessingDrawing" xmlns:r="http://schemas.openxmlformats.org/officeDocument/2006/relationships" xmlns:w14="http://schemas.microsoft.com/office/word/2010/wordml">
+              <w:rPr>
+                <w:rFonts w:ascii="Arial" w:hAnsi="Arial" w:eastAsia="Arial" w:cs="Arial"/>
+                <w:sz w:val="22"/>
+                <w:szCs w:val="22"/>
+                <w:color w:val="111111"/>
+              </w:rPr>
+              <w:t xml:space="preserve">-0.05</w:t>
+            </w:r>
+          </w:p>
+        </w:tc>
+        <w:tc>
+          <w:tcPr>
+            <w:tcBorders/>
+            <w:shd w:val="clear" w:color="auto" w:fill="FFFFFF"/>
+            <w:tcMar>
+              <w:top w:w="0" w:type="dxa"/>
+              <w:bottom w:w="0" w:type="dxa"/>
+              <w:left w:w="0" w:type="dxa"/>
+              <w:right w:w="0" w:type="dxa"/>
+            </w:tcMar>
+            <w:vAlign w:val="center"/>
+          </w:tcPr>
+          <w:p>
+            <w:pPr>
+              <w:jc w:val="right"/>
+              <w:spacing w:after="40" w:before="40"/>
+              <w:ind w:firstLine="0" w:left="100" w:right="100"/>
+            </w:pPr>
+            <w:r xmlns:w="http://schemas.openxmlformats.org/wordprocessingml/2006/main" xmlns:wp="http://schemas.openxmlformats.org/drawingml/2006/wordprocessingDrawing" xmlns:r="http://schemas.openxmlformats.org/officeDocument/2006/relationships" xmlns:w14="http://schemas.microsoft.com/office/word/2010/wordml">
+              <w:rPr>
+                <w:rFonts w:ascii="Arial" w:hAnsi="Arial" w:eastAsia="Arial" w:cs="Arial"/>
+                <w:sz w:val="22"/>
+                <w:szCs w:val="22"/>
+                <w:color w:val="111111"/>
+              </w:rPr>
+              <w:t xml:space="preserve">3.32</w:t>
+            </w:r>
+          </w:p>
+        </w:tc>
+        <w:tc>
+          <w:tcPr>
+            <w:tcBorders/>
+            <w:shd w:val="clear" w:color="auto" w:fill="FFFFFF"/>
+            <w:tcMar>
+              <w:top w:w="0" w:type="dxa"/>
+              <w:bottom w:w="0" w:type="dxa"/>
+              <w:left w:w="0" w:type="dxa"/>
+              <w:right w:w="0" w:type="dxa"/>
+            </w:tcMar>
+            <w:vAlign w:val="center"/>
+          </w:tcPr>
+          <w:p>
+            <w:pPr>
+              <w:jc w:val="right"/>
+              <w:spacing w:after="40" w:before="40"/>
+              <w:ind w:firstLine="0" w:left="100" w:right="100"/>
+            </w:pPr>
+            <w:r xmlns:w="http://schemas.openxmlformats.org/wordprocessingml/2006/main" xmlns:wp="http://schemas.openxmlformats.org/drawingml/2006/wordprocessingDrawing" xmlns:r="http://schemas.openxmlformats.org/officeDocument/2006/relationships" xmlns:w14="http://schemas.microsoft.com/office/word/2010/wordml">
+              <w:rPr>
+                <w:rFonts w:ascii="Arial" w:hAnsi="Arial" w:eastAsia="Arial" w:cs="Arial"/>
+                <w:sz w:val="22"/>
+                <w:szCs w:val="22"/>
+                <w:color w:val="111111"/>
+              </w:rPr>
+              <w:t xml:space="preserve">9.78</w:t>
+            </w:r>
+          </w:p>
+        </w:tc>
+        <w:tc>
+          <w:tcPr>
+            <w:tcBorders/>
+            <w:shd w:val="clear" w:color="auto" w:fill="FFFFFF"/>
+            <w:tcMar>
+              <w:top w:w="0" w:type="dxa"/>
+              <w:bottom w:w="0" w:type="dxa"/>
+              <w:left w:w="0" w:type="dxa"/>
+              <w:right w:w="0" w:type="dxa"/>
+            </w:tcMar>
+            <w:vAlign w:val="center"/>
+          </w:tcPr>
+          <w:p>
+            <w:pPr>
+              <w:jc w:val="right"/>
+              <w:spacing w:after="40" w:before="40"/>
+              <w:ind w:firstLine="0" w:left="100" w:right="100"/>
+            </w:pPr>
+            <w:r xmlns:w="http://schemas.openxmlformats.org/wordprocessingml/2006/main" xmlns:wp="http://schemas.openxmlformats.org/drawingml/2006/wordprocessingDrawing" xmlns:r="http://schemas.openxmlformats.org/officeDocument/2006/relationships" xmlns:w14="http://schemas.microsoft.com/office/word/2010/wordml">
+              <w:rPr>
+                <w:rFonts w:ascii="Arial" w:hAnsi="Arial" w:eastAsia="Arial" w:cs="Arial"/>
+                <w:sz w:val="22"/>
+                <w:szCs w:val="22"/>
+                <w:color w:val="111111"/>
+              </w:rPr>
+              <w:t xml:space="preserve">22834.56</w:t>
+            </w:r>
+          </w:p>
+        </w:tc>
+        <w:tc>
+          <w:tcPr>
+            <w:tcBorders/>
+            <w:shd w:val="clear" w:color="auto" w:fill="FFFFFF"/>
+            <w:tcMar>
+              <w:top w:w="0" w:type="dxa"/>
+              <w:bottom w:w="0" w:type="dxa"/>
+              <w:left w:w="0" w:type="dxa"/>
+              <w:right w:w="0" w:type="dxa"/>
+            </w:tcMar>
+            <w:vAlign w:val="center"/>
+          </w:tcPr>
+          <w:p>
+            <w:pPr>
+              <w:jc w:val="right"/>
+              <w:spacing w:after="40" w:before="40"/>
+              <w:ind w:firstLine="0" w:left="100" w:right="100"/>
+            </w:pPr>
+            <w:r xmlns:w="http://schemas.openxmlformats.org/wordprocessingml/2006/main" xmlns:wp="http://schemas.openxmlformats.org/drawingml/2006/wordprocessingDrawing" xmlns:r="http://schemas.openxmlformats.org/officeDocument/2006/relationships" xmlns:w14="http://schemas.microsoft.com/office/word/2010/wordml">
+              <w:rPr>
+                <w:rFonts w:ascii="Arial" w:hAnsi="Arial" w:eastAsia="Arial" w:cs="Arial"/>
+                <w:sz w:val="22"/>
+                <w:szCs w:val="22"/>
+                <w:color w:val="111111"/>
+              </w:rPr>
+              <w:t xml:space="preserve">1.00</w:t>
+            </w:r>
+          </w:p>
+        </w:tc>
+      </w:tr>
+      <w:tr>
+        <w:trPr>
+          <w:cantSplit/>
+          <w:trHeight w:val="412" w:hRule="auto"/>
+        </w:trPr>
+        <w:tc>
+          <w:tcPr>
+            <w:tcBorders/>
+            <w:shd w:val="clear" w:color="auto" w:fill="FFFFFF"/>
+            <w:tcMar>
+              <w:top w:w="0" w:type="dxa"/>
+              <w:bottom w:w="0" w:type="dxa"/>
+              <w:left w:w="0" w:type="dxa"/>
+              <w:right w:w="0" w:type="dxa"/>
+            </w:tcMar>
+            <w:vAlign w:val="center"/>
+          </w:tcPr>
+          <w:p>
+            <w:pPr>
+              <w:jc w:val="left"/>
+              <w:spacing w:after="40" w:before="40"/>
+              <w:ind w:firstLine="0" w:left="100" w:right="100"/>
+            </w:pPr>
+            <w:r xmlns:w="http://schemas.openxmlformats.org/wordprocessingml/2006/main" xmlns:wp="http://schemas.openxmlformats.org/drawingml/2006/wordprocessingDrawing" xmlns:r="http://schemas.openxmlformats.org/officeDocument/2006/relationships" xmlns:w14="http://schemas.microsoft.com/office/word/2010/wordml">
+              <w:rPr>
+                <w:rFonts w:ascii="Arial" w:hAnsi="Arial" w:eastAsia="Arial" w:cs="Arial"/>
+                <w:sz w:val="22"/>
+                <w:szCs w:val="22"/>
+                <w:color w:val="111111"/>
+              </w:rPr>
+              <w:t xml:space="preserve">beta</w:t>
+            </w:r>
+          </w:p>
+        </w:tc>
+        <w:tc>
+          <w:tcPr>
+            <w:tcBorders/>
+            <w:shd w:val="clear" w:color="auto" w:fill="FFFFFF"/>
+            <w:tcMar>
+              <w:top w:w="0" w:type="dxa"/>
+              <w:bottom w:w="0" w:type="dxa"/>
+              <w:left w:w="0" w:type="dxa"/>
+              <w:right w:w="0" w:type="dxa"/>
+            </w:tcMar>
+            <w:vAlign w:val="center"/>
+          </w:tcPr>
+          <w:p>
+            <w:pPr>
+              <w:jc w:val="right"/>
+              <w:spacing w:after="40" w:before="40"/>
+              <w:ind w:firstLine="0" w:left="100" w:right="100"/>
+            </w:pPr>
+            <w:r xmlns:w="http://schemas.openxmlformats.org/wordprocessingml/2006/main" xmlns:wp="http://schemas.openxmlformats.org/drawingml/2006/wordprocessingDrawing" xmlns:r="http://schemas.openxmlformats.org/officeDocument/2006/relationships" xmlns:w14="http://schemas.microsoft.com/office/word/2010/wordml">
+              <w:rPr>
+                <w:rFonts w:ascii="Arial" w:hAnsi="Arial" w:eastAsia="Arial" w:cs="Arial"/>
+                <w:sz w:val="22"/>
+                <w:szCs w:val="22"/>
+                <w:color w:val="111111"/>
+              </w:rPr>
+              <w:t xml:space="preserve">1.04</w:t>
+            </w:r>
+          </w:p>
+        </w:tc>
+        <w:tc>
+          <w:tcPr>
+            <w:tcBorders/>
+            <w:shd w:val="clear" w:color="auto" w:fill="FFFFFF"/>
+            <w:tcMar>
+              <w:top w:w="0" w:type="dxa"/>
+              <w:bottom w:w="0" w:type="dxa"/>
+              <w:left w:w="0" w:type="dxa"/>
+              <w:right w:w="0" w:type="dxa"/>
+            </w:tcMar>
+            <w:vAlign w:val="center"/>
+          </w:tcPr>
+          <w:p>
+            <w:pPr>
+              <w:jc w:val="right"/>
+              <w:spacing w:after="40" w:before="40"/>
+              <w:ind w:firstLine="0" w:left="100" w:right="100"/>
+            </w:pPr>
+            <w:r xmlns:w="http://schemas.openxmlformats.org/wordprocessingml/2006/main" xmlns:wp="http://schemas.openxmlformats.org/drawingml/2006/wordprocessingDrawing" xmlns:r="http://schemas.openxmlformats.org/officeDocument/2006/relationships" xmlns:w14="http://schemas.microsoft.com/office/word/2010/wordml">
+              <w:rPr>
+                <w:rFonts w:ascii="Arial" w:hAnsi="Arial" w:eastAsia="Arial" w:cs="Arial"/>
+                <w:sz w:val="22"/>
+                <w:szCs w:val="22"/>
+                <w:color w:val="111111"/>
+              </w:rPr>
+              <w:t xml:space="preserve">0.03</w:t>
+            </w:r>
+          </w:p>
+        </w:tc>
+        <w:tc>
+          <w:tcPr>
+            <w:tcBorders/>
+            <w:shd w:val="clear" w:color="auto" w:fill="FFFFFF"/>
+            <w:tcMar>
+              <w:top w:w="0" w:type="dxa"/>
+              <w:bottom w:w="0" w:type="dxa"/>
+              <w:left w:w="0" w:type="dxa"/>
+              <w:right w:w="0" w:type="dxa"/>
+            </w:tcMar>
+            <w:vAlign w:val="center"/>
+          </w:tcPr>
+          <w:p>
+            <w:pPr>
+              <w:jc w:val="right"/>
+              <w:spacing w:after="40" w:before="40"/>
+              <w:ind w:firstLine="0" w:left="100" w:right="100"/>
+            </w:pPr>
+            <w:r xmlns:w="http://schemas.openxmlformats.org/wordprocessingml/2006/main" xmlns:wp="http://schemas.openxmlformats.org/drawingml/2006/wordprocessingDrawing" xmlns:r="http://schemas.openxmlformats.org/officeDocument/2006/relationships" xmlns:w14="http://schemas.microsoft.com/office/word/2010/wordml">
+              <w:rPr>
+                <w:rFonts w:ascii="Arial" w:hAnsi="Arial" w:eastAsia="Arial" w:cs="Arial"/>
+                <w:sz w:val="22"/>
+                <w:szCs w:val="22"/>
+                <w:color w:val="111111"/>
+              </w:rPr>
+              <w:t xml:space="preserve">5.00</w:t>
+            </w:r>
+          </w:p>
+        </w:tc>
+        <w:tc>
+          <w:tcPr>
+            <w:tcBorders/>
+            <w:shd w:val="clear" w:color="auto" w:fill="FFFFFF"/>
+            <w:tcMar>
+              <w:top w:w="0" w:type="dxa"/>
+              <w:bottom w:w="0" w:type="dxa"/>
+              <w:left w:w="0" w:type="dxa"/>
+              <w:right w:w="0" w:type="dxa"/>
+            </w:tcMar>
+            <w:vAlign w:val="center"/>
+          </w:tcPr>
+          <w:p>
+            <w:pPr>
+              <w:jc w:val="right"/>
+              <w:spacing w:after="40" w:before="40"/>
+              <w:ind w:firstLine="0" w:left="100" w:right="100"/>
+            </w:pPr>
+            <w:r xmlns:w="http://schemas.openxmlformats.org/wordprocessingml/2006/main" xmlns:wp="http://schemas.openxmlformats.org/drawingml/2006/wordprocessingDrawing" xmlns:r="http://schemas.openxmlformats.org/officeDocument/2006/relationships" xmlns:w14="http://schemas.microsoft.com/office/word/2010/wordml">
+              <w:rPr>
+                <w:rFonts w:ascii="Arial" w:hAnsi="Arial" w:eastAsia="Arial" w:cs="Arial"/>
+                <w:sz w:val="22"/>
+                <w:szCs w:val="22"/>
+                <w:color w:val="111111"/>
+              </w:rPr>
+              <w:t xml:space="preserve">-8.76</w:t>
+            </w:r>
+          </w:p>
+        </w:tc>
+        <w:tc>
+          <w:tcPr>
+            <w:tcBorders/>
+            <w:shd w:val="clear" w:color="auto" w:fill="FFFFFF"/>
+            <w:tcMar>
+              <w:top w:w="0" w:type="dxa"/>
+              <w:bottom w:w="0" w:type="dxa"/>
+              <w:left w:w="0" w:type="dxa"/>
+              <w:right w:w="0" w:type="dxa"/>
+            </w:tcMar>
+            <w:vAlign w:val="center"/>
+          </w:tcPr>
+          <w:p>
+            <w:pPr>
+              <w:jc w:val="right"/>
+              <w:spacing w:after="40" w:before="40"/>
+              <w:ind w:firstLine="0" w:left="100" w:right="100"/>
+            </w:pPr>
+            <w:r xmlns:w="http://schemas.openxmlformats.org/wordprocessingml/2006/main" xmlns:wp="http://schemas.openxmlformats.org/drawingml/2006/wordprocessingDrawing" xmlns:r="http://schemas.openxmlformats.org/officeDocument/2006/relationships" xmlns:w14="http://schemas.microsoft.com/office/word/2010/wordml">
+              <w:rPr>
+                <w:rFonts w:ascii="Arial" w:hAnsi="Arial" w:eastAsia="Arial" w:cs="Arial"/>
+                <w:sz w:val="22"/>
+                <w:szCs w:val="22"/>
+                <w:color w:val="111111"/>
+              </w:rPr>
+              <w:t xml:space="preserve">-2.33</w:t>
+            </w:r>
+          </w:p>
+        </w:tc>
+        <w:tc>
+          <w:tcPr>
+            <w:tcBorders/>
+            <w:shd w:val="clear" w:color="auto" w:fill="FFFFFF"/>
+            <w:tcMar>
+              <w:top w:w="0" w:type="dxa"/>
+              <w:bottom w:w="0" w:type="dxa"/>
+              <w:left w:w="0" w:type="dxa"/>
+              <w:right w:w="0" w:type="dxa"/>
+            </w:tcMar>
+            <w:vAlign w:val="center"/>
+          </w:tcPr>
+          <w:p>
+            <w:pPr>
+              <w:jc w:val="right"/>
+              <w:spacing w:after="40" w:before="40"/>
+              <w:ind w:firstLine="0" w:left="100" w:right="100"/>
+            </w:pPr>
+            <w:r xmlns:w="http://schemas.openxmlformats.org/wordprocessingml/2006/main" xmlns:wp="http://schemas.openxmlformats.org/drawingml/2006/wordprocessingDrawing" xmlns:r="http://schemas.openxmlformats.org/officeDocument/2006/relationships" xmlns:w14="http://schemas.microsoft.com/office/word/2010/wordml">
+              <w:rPr>
+                <w:rFonts w:ascii="Arial" w:hAnsi="Arial" w:eastAsia="Arial" w:cs="Arial"/>
+                <w:sz w:val="22"/>
+                <w:szCs w:val="22"/>
+                <w:color w:val="111111"/>
+              </w:rPr>
+              <w:t xml:space="preserve">1.04</w:t>
+            </w:r>
+          </w:p>
+        </w:tc>
+        <w:tc>
+          <w:tcPr>
+            <w:tcBorders/>
+            <w:shd w:val="clear" w:color="auto" w:fill="FFFFFF"/>
+            <w:tcMar>
+              <w:top w:w="0" w:type="dxa"/>
+              <w:bottom w:w="0" w:type="dxa"/>
+              <w:left w:w="0" w:type="dxa"/>
+              <w:right w:w="0" w:type="dxa"/>
+            </w:tcMar>
+            <w:vAlign w:val="center"/>
+          </w:tcPr>
+          <w:p>
+            <w:pPr>
+              <w:jc w:val="right"/>
+              <w:spacing w:after="40" w:before="40"/>
+              <w:ind w:firstLine="0" w:left="100" w:right="100"/>
+            </w:pPr>
+            <w:r xmlns:w="http://schemas.openxmlformats.org/wordprocessingml/2006/main" xmlns:wp="http://schemas.openxmlformats.org/drawingml/2006/wordprocessingDrawing" xmlns:r="http://schemas.openxmlformats.org/officeDocument/2006/relationships" xmlns:w14="http://schemas.microsoft.com/office/word/2010/wordml">
+              <w:rPr>
+                <w:rFonts w:ascii="Arial" w:hAnsi="Arial" w:eastAsia="Arial" w:cs="Arial"/>
+                <w:sz w:val="22"/>
+                <w:szCs w:val="22"/>
+                <w:color w:val="111111"/>
+              </w:rPr>
+              <w:t xml:space="preserve">4.40</w:t>
+            </w:r>
+          </w:p>
+        </w:tc>
+        <w:tc>
+          <w:tcPr>
+            <w:tcBorders/>
+            <w:shd w:val="clear" w:color="auto" w:fill="FFFFFF"/>
+            <w:tcMar>
+              <w:top w:w="0" w:type="dxa"/>
+              <w:bottom w:w="0" w:type="dxa"/>
+              <w:left w:w="0" w:type="dxa"/>
+              <w:right w:w="0" w:type="dxa"/>
+            </w:tcMar>
+            <w:vAlign w:val="center"/>
+          </w:tcPr>
+          <w:p>
+            <w:pPr>
+              <w:jc w:val="right"/>
+              <w:spacing w:after="40" w:before="40"/>
+              <w:ind w:firstLine="0" w:left="100" w:right="100"/>
+            </w:pPr>
+            <w:r xmlns:w="http://schemas.openxmlformats.org/wordprocessingml/2006/main" xmlns:wp="http://schemas.openxmlformats.org/drawingml/2006/wordprocessingDrawing" xmlns:r="http://schemas.openxmlformats.org/officeDocument/2006/relationships" xmlns:w14="http://schemas.microsoft.com/office/word/2010/wordml">
+              <w:rPr>
+                <w:rFonts w:ascii="Arial" w:hAnsi="Arial" w:eastAsia="Arial" w:cs="Arial"/>
+                <w:sz w:val="22"/>
+                <w:szCs w:val="22"/>
+                <w:color w:val="111111"/>
+              </w:rPr>
+              <w:t xml:space="preserve">10.84</w:t>
+            </w:r>
+          </w:p>
+        </w:tc>
+        <w:tc>
+          <w:tcPr>
+            <w:tcBorders/>
+            <w:shd w:val="clear" w:color="auto" w:fill="FFFFFF"/>
+            <w:tcMar>
+              <w:top w:w="0" w:type="dxa"/>
+              <w:bottom w:w="0" w:type="dxa"/>
+              <w:left w:w="0" w:type="dxa"/>
+              <w:right w:w="0" w:type="dxa"/>
+            </w:tcMar>
+            <w:vAlign w:val="center"/>
+          </w:tcPr>
+          <w:p>
+            <w:pPr>
+              <w:jc w:val="right"/>
+              <w:spacing w:after="40" w:before="40"/>
+              <w:ind w:firstLine="0" w:left="100" w:right="100"/>
+            </w:pPr>
+            <w:r xmlns:w="http://schemas.openxmlformats.org/wordprocessingml/2006/main" xmlns:wp="http://schemas.openxmlformats.org/drawingml/2006/wordprocessingDrawing" xmlns:r="http://schemas.openxmlformats.org/officeDocument/2006/relationships" xmlns:w14="http://schemas.microsoft.com/office/word/2010/wordml">
+              <w:rPr>
+                <w:rFonts w:ascii="Arial" w:hAnsi="Arial" w:eastAsia="Arial" w:cs="Arial"/>
+                <w:sz w:val="22"/>
+                <w:szCs w:val="22"/>
+                <w:color w:val="111111"/>
+              </w:rPr>
+              <w:t xml:space="preserve">21256.98</w:t>
+            </w:r>
+          </w:p>
+        </w:tc>
+        <w:tc>
+          <w:tcPr>
+            <w:tcBorders/>
+            <w:shd w:val="clear" w:color="auto" w:fill="FFFFFF"/>
+            <w:tcMar>
+              <w:top w:w="0" w:type="dxa"/>
+              <w:bottom w:w="0" w:type="dxa"/>
+              <w:left w:w="0" w:type="dxa"/>
+              <w:right w:w="0" w:type="dxa"/>
+            </w:tcMar>
+            <w:vAlign w:val="center"/>
+          </w:tcPr>
+          <w:p>
+            <w:pPr>
+              <w:jc w:val="right"/>
+              <w:spacing w:after="40" w:before="40"/>
+              <w:ind w:firstLine="0" w:left="100" w:right="100"/>
+            </w:pPr>
+            <w:r xmlns:w="http://schemas.openxmlformats.org/wordprocessingml/2006/main" xmlns:wp="http://schemas.openxmlformats.org/drawingml/2006/wordprocessingDrawing" xmlns:r="http://schemas.openxmlformats.org/officeDocument/2006/relationships" xmlns:w14="http://schemas.microsoft.com/office/word/2010/wordml">
+              <w:rPr>
+                <w:rFonts w:ascii="Arial" w:hAnsi="Arial" w:eastAsia="Arial" w:cs="Arial"/>
+                <w:sz w:val="22"/>
+                <w:szCs w:val="22"/>
+                <w:color w:val="111111"/>
+              </w:rPr>
+              <w:t xml:space="preserve">1.00</w:t>
+            </w:r>
+          </w:p>
+        </w:tc>
+      </w:tr>
+      <w:tr>
+        <w:trPr>
+          <w:cantSplit/>
+          <w:trHeight w:val="454" w:hRule="auto"/>
+        </w:trPr>
+        <w:tc>
+          <w:tcPr>
+            <w:tcBorders>
+              <w:bottom w:val="single" w:sz="16" w:space="0" w:color="000000"/>
+            </w:tcBorders>
+            <w:shd w:val="clear" w:color="auto" w:fill="FFFFFF"/>
+            <w:tcMar>
+              <w:top w:w="0" w:type="dxa"/>
+              <w:bottom w:w="0" w:type="dxa"/>
+              <w:left w:w="0" w:type="dxa"/>
+              <w:right w:w="0" w:type="dxa"/>
+            </w:tcMar>
+            <w:vAlign w:val="center"/>
+          </w:tcPr>
+          <w:p>
+            <w:pPr>
+              <w:jc w:val="left"/>
+              <w:spacing w:after="40" w:before="40"/>
+              <w:ind w:firstLine="0" w:left="100" w:right="100"/>
+            </w:pPr>
+            <w:r xmlns:w="http://schemas.openxmlformats.org/wordprocessingml/2006/main" xmlns:wp="http://schemas.openxmlformats.org/drawingml/2006/wordprocessingDrawing" xmlns:r="http://schemas.openxmlformats.org/officeDocument/2006/relationships" xmlns:w14="http://schemas.microsoft.com/office/word/2010/wordml">
+              <w:rPr>
+                <w:rFonts w:ascii="Arial" w:hAnsi="Arial" w:eastAsia="Arial" w:cs="Arial"/>
+                <w:sz w:val="22"/>
+                <w:szCs w:val="22"/>
+                <w:color w:val="111111"/>
+              </w:rPr>
+              <w:t xml:space="preserve">sigma</w:t>
+            </w:r>
+          </w:p>
+        </w:tc>
+        <w:tc>
+          <w:tcPr>
+            <w:tcBorders>
+              <w:bottom w:val="single" w:sz="16" w:space="0" w:color="000000"/>
+            </w:tcBorders>
+            <w:shd w:val="clear" w:color="auto" w:fill="FFFFFF"/>
+            <w:tcMar>
+              <w:top w:w="0" w:type="dxa"/>
+              <w:bottom w:w="0" w:type="dxa"/>
+              <w:left w:w="0" w:type="dxa"/>
+              <w:right w:w="0" w:type="dxa"/>
+            </w:tcMar>
+            <w:vAlign w:val="center"/>
+          </w:tcPr>
+          <w:p>
+            <w:pPr>
+              <w:jc w:val="right"/>
+              <w:spacing w:after="40" w:before="40"/>
+              <w:ind w:firstLine="0" w:left="100" w:right="100"/>
+            </w:pPr>
+            <w:r xmlns:w="http://schemas.openxmlformats.org/wordprocessingml/2006/main" xmlns:wp="http://schemas.openxmlformats.org/drawingml/2006/wordprocessingDrawing" xmlns:r="http://schemas.openxmlformats.org/officeDocument/2006/relationships" xmlns:w14="http://schemas.microsoft.com/office/word/2010/wordml">
+              <w:rPr>
+                <w:rFonts w:ascii="Arial" w:hAnsi="Arial" w:eastAsia="Arial" w:cs="Arial"/>
+                <w:sz w:val="22"/>
+                <w:szCs w:val="22"/>
+                <w:color w:val="111111"/>
+              </w:rPr>
+              <w:t xml:space="preserve">17.79</w:t>
+            </w:r>
+          </w:p>
+        </w:tc>
+        <w:tc>
+          <w:tcPr>
+            <w:tcBorders>
+              <w:bottom w:val="single" w:sz="16" w:space="0" w:color="000000"/>
+            </w:tcBorders>
+            <w:shd w:val="clear" w:color="auto" w:fill="FFFFFF"/>
+            <w:tcMar>
+              <w:top w:w="0" w:type="dxa"/>
+              <w:bottom w:w="0" w:type="dxa"/>
+              <w:left w:w="0" w:type="dxa"/>
+              <w:right w:w="0" w:type="dxa"/>
+            </w:tcMar>
+            <w:vAlign w:val="center"/>
+          </w:tcPr>
+          <w:p>
+            <w:pPr>
+              <w:jc w:val="right"/>
+              <w:spacing w:after="40" w:before="40"/>
+              <w:ind w:firstLine="0" w:left="100" w:right="100"/>
+            </w:pPr>
+            <w:r xmlns:w="http://schemas.openxmlformats.org/wordprocessingml/2006/main" xmlns:wp="http://schemas.openxmlformats.org/drawingml/2006/wordprocessingDrawing" xmlns:r="http://schemas.openxmlformats.org/officeDocument/2006/relationships" xmlns:w14="http://schemas.microsoft.com/office/word/2010/wordml">
+              <w:rPr>
+                <w:rFonts w:ascii="Arial" w:hAnsi="Arial" w:eastAsia="Arial" w:cs="Arial"/>
+                <w:sz w:val="22"/>
+                <w:szCs w:val="22"/>
+                <w:color w:val="111111"/>
+              </w:rPr>
+              <w:t xml:space="preserve">7.03</w:t>
+            </w:r>
+          </w:p>
+        </w:tc>
+        <w:tc>
+          <w:tcPr>
+            <w:tcBorders>
+              <w:bottom w:val="single" w:sz="16" w:space="0" w:color="000000"/>
+            </w:tcBorders>
+            <w:shd w:val="clear" w:color="auto" w:fill="FFFFFF"/>
+            <w:tcMar>
+              <w:top w:w="0" w:type="dxa"/>
+              <w:bottom w:w="0" w:type="dxa"/>
+              <w:left w:w="0" w:type="dxa"/>
+              <w:right w:w="0" w:type="dxa"/>
+            </w:tcMar>
+            <w:vAlign w:val="center"/>
+          </w:tcPr>
+          <w:p>
+            <w:pPr>
+              <w:jc w:val="right"/>
+              <w:spacing w:after="40" w:before="40"/>
+              <w:ind w:firstLine="0" w:left="100" w:right="100"/>
+            </w:pPr>
+            <w:r xmlns:w="http://schemas.openxmlformats.org/wordprocessingml/2006/main" xmlns:wp="http://schemas.openxmlformats.org/drawingml/2006/wordprocessingDrawing" xmlns:r="http://schemas.openxmlformats.org/officeDocument/2006/relationships" xmlns:w14="http://schemas.microsoft.com/office/word/2010/wordml">
+              <w:rPr>
+                <w:rFonts w:ascii="Arial" w:hAnsi="Arial" w:eastAsia="Arial" w:cs="Arial"/>
+                <w:sz w:val="22"/>
+                <w:szCs w:val="22"/>
+                <w:color w:val="111111"/>
+              </w:rPr>
+              <w:t xml:space="preserve">69.43</w:t>
+            </w:r>
+          </w:p>
+        </w:tc>
+        <w:tc>
+          <w:tcPr>
+            <w:tcBorders>
+              <w:bottom w:val="single" w:sz="16" w:space="0" w:color="000000"/>
+            </w:tcBorders>
+            <w:shd w:val="clear" w:color="auto" w:fill="FFFFFF"/>
+            <w:tcMar>
+              <w:top w:w="0" w:type="dxa"/>
+              <w:bottom w:w="0" w:type="dxa"/>
+              <w:left w:w="0" w:type="dxa"/>
+              <w:right w:w="0" w:type="dxa"/>
+            </w:tcMar>
+            <w:vAlign w:val="center"/>
+          </w:tcPr>
+          <w:p>
+            <w:pPr>
+              <w:jc w:val="right"/>
+              <w:spacing w:after="40" w:before="40"/>
+              <w:ind w:firstLine="0" w:left="100" w:right="100"/>
+            </w:pPr>
+            <w:r xmlns:w="http://schemas.openxmlformats.org/wordprocessingml/2006/main" xmlns:wp="http://schemas.openxmlformats.org/drawingml/2006/wordprocessingDrawing" xmlns:r="http://schemas.openxmlformats.org/officeDocument/2006/relationships" xmlns:w14="http://schemas.microsoft.com/office/word/2010/wordml">
+              <w:rPr>
+                <w:rFonts w:ascii="Arial" w:hAnsi="Arial" w:eastAsia="Arial" w:cs="Arial"/>
+                <w:sz w:val="22"/>
+                <w:szCs w:val="22"/>
+                <w:color w:val="111111"/>
+              </w:rPr>
+              <w:t xml:space="preserve">0.49</w:t>
+            </w:r>
+          </w:p>
+        </w:tc>
+        <w:tc>
+          <w:tcPr>
+            <w:tcBorders>
+              <w:bottom w:val="single" w:sz="16" w:space="0" w:color="000000"/>
+            </w:tcBorders>
+            <w:shd w:val="clear" w:color="auto" w:fill="FFFFFF"/>
+            <w:tcMar>
+              <w:top w:w="0" w:type="dxa"/>
+              <w:bottom w:w="0" w:type="dxa"/>
+              <w:left w:w="0" w:type="dxa"/>
+              <w:right w:w="0" w:type="dxa"/>
+            </w:tcMar>
+            <w:vAlign w:val="center"/>
+          </w:tcPr>
+          <w:p>
+            <w:pPr>
+              <w:jc w:val="right"/>
+              <w:spacing w:after="40" w:before="40"/>
+              <w:ind w:firstLine="0" w:left="100" w:right="100"/>
+            </w:pPr>
+            <w:r xmlns:w="http://schemas.openxmlformats.org/wordprocessingml/2006/main" xmlns:wp="http://schemas.openxmlformats.org/drawingml/2006/wordprocessingDrawing" xmlns:r="http://schemas.openxmlformats.org/officeDocument/2006/relationships" xmlns:w14="http://schemas.microsoft.com/office/word/2010/wordml">
+              <w:rPr>
+                <w:rFonts w:ascii="Arial" w:hAnsi="Arial" w:eastAsia="Arial" w:cs="Arial"/>
+                <w:sz w:val="22"/>
+                <w:szCs w:val="22"/>
+                <w:color w:val="111111"/>
+              </w:rPr>
+              <w:t xml:space="preserve">2.48</w:t>
+            </w:r>
+          </w:p>
+        </w:tc>
+        <w:tc>
+          <w:tcPr>
+            <w:tcBorders>
+              <w:bottom w:val="single" w:sz="16" w:space="0" w:color="000000"/>
+            </w:tcBorders>
+            <w:shd w:val="clear" w:color="auto" w:fill="FFFFFF"/>
+            <w:tcMar>
+              <w:top w:w="0" w:type="dxa"/>
+              <w:bottom w:w="0" w:type="dxa"/>
+              <w:left w:w="0" w:type="dxa"/>
+              <w:right w:w="0" w:type="dxa"/>
+            </w:tcMar>
+            <w:vAlign w:val="center"/>
+          </w:tcPr>
+          <w:p>
+            <w:pPr>
+              <w:jc w:val="right"/>
+              <w:spacing w:after="40" w:before="40"/>
+              <w:ind w:firstLine="0" w:left="100" w:right="100"/>
+            </w:pPr>
+            <w:r xmlns:w="http://schemas.openxmlformats.org/wordprocessingml/2006/main" xmlns:wp="http://schemas.openxmlformats.org/drawingml/2006/wordprocessingDrawing" xmlns:r="http://schemas.openxmlformats.org/officeDocument/2006/relationships" xmlns:w14="http://schemas.microsoft.com/office/word/2010/wordml">
+              <w:rPr>
+                <w:rFonts w:ascii="Arial" w:hAnsi="Arial" w:eastAsia="Arial" w:cs="Arial"/>
+                <w:sz w:val="22"/>
+                <w:szCs w:val="22"/>
+                <w:color w:val="111111"/>
+              </w:rPr>
+              <w:t xml:space="preserve">5.26</w:t>
+            </w:r>
+          </w:p>
+        </w:tc>
+        <w:tc>
+          <w:tcPr>
+            <w:tcBorders>
+              <w:bottom w:val="single" w:sz="16" w:space="0" w:color="000000"/>
+            </w:tcBorders>
+            <w:shd w:val="clear" w:color="auto" w:fill="FFFFFF"/>
+            <w:tcMar>
+              <w:top w:w="0" w:type="dxa"/>
+              <w:bottom w:w="0" w:type="dxa"/>
+              <w:left w:w="0" w:type="dxa"/>
+              <w:right w:w="0" w:type="dxa"/>
+            </w:tcMar>
+            <w:vAlign w:val="center"/>
+          </w:tcPr>
+          <w:p>
+            <w:pPr>
+              <w:jc w:val="right"/>
+              <w:spacing w:after="40" w:before="40"/>
+              <w:ind w:firstLine="0" w:left="100" w:right="100"/>
+            </w:pPr>
+            <w:r xmlns:w="http://schemas.openxmlformats.org/wordprocessingml/2006/main" xmlns:wp="http://schemas.openxmlformats.org/drawingml/2006/wordprocessingDrawing" xmlns:r="http://schemas.openxmlformats.org/officeDocument/2006/relationships" xmlns:w14="http://schemas.microsoft.com/office/word/2010/wordml">
+              <w:rPr>
+                <w:rFonts w:ascii="Arial" w:hAnsi="Arial" w:eastAsia="Arial" w:cs="Arial"/>
+                <w:sz w:val="22"/>
+                <w:szCs w:val="22"/>
+                <w:color w:val="111111"/>
+              </w:rPr>
+              <w:t xml:space="preserve">11.70</w:t>
+            </w:r>
+          </w:p>
+        </w:tc>
+        <w:tc>
+          <w:tcPr>
+            <w:tcBorders>
+              <w:bottom w:val="single" w:sz="16" w:space="0" w:color="000000"/>
+            </w:tcBorders>
+            <w:shd w:val="clear" w:color="auto" w:fill="FFFFFF"/>
+            <w:tcMar>
+              <w:top w:w="0" w:type="dxa"/>
+              <w:bottom w:w="0" w:type="dxa"/>
+              <w:left w:w="0" w:type="dxa"/>
+              <w:right w:w="0" w:type="dxa"/>
+            </w:tcMar>
+            <w:vAlign w:val="center"/>
+          </w:tcPr>
+          <w:p>
+            <w:pPr>
+              <w:jc w:val="right"/>
+              <w:spacing w:after="40" w:before="40"/>
+              <w:ind w:firstLine="0" w:left="100" w:right="100"/>
+            </w:pPr>
+            <w:r xmlns:w="http://schemas.openxmlformats.org/wordprocessingml/2006/main" xmlns:wp="http://schemas.openxmlformats.org/drawingml/2006/wordprocessingDrawing" xmlns:r="http://schemas.openxmlformats.org/officeDocument/2006/relationships" xmlns:w14="http://schemas.microsoft.com/office/word/2010/wordml">
+              <w:rPr>
+                <w:rFonts w:ascii="Arial" w:hAnsi="Arial" w:eastAsia="Arial" w:cs="Arial"/>
+                <w:sz w:val="22"/>
+                <w:szCs w:val="22"/>
+                <w:color w:val="111111"/>
+              </w:rPr>
+              <w:t xml:space="preserve">87.43</w:t>
+            </w:r>
+          </w:p>
+        </w:tc>
+        <w:tc>
+          <w:tcPr>
+            <w:tcBorders>
+              <w:bottom w:val="single" w:sz="16" w:space="0" w:color="000000"/>
+            </w:tcBorders>
+            <w:shd w:val="clear" w:color="auto" w:fill="FFFFFF"/>
+            <w:tcMar>
+              <w:top w:w="0" w:type="dxa"/>
+              <w:bottom w:w="0" w:type="dxa"/>
+              <w:left w:w="0" w:type="dxa"/>
+              <w:right w:w="0" w:type="dxa"/>
+            </w:tcMar>
+            <w:vAlign w:val="center"/>
+          </w:tcPr>
+          <w:p>
+            <w:pPr>
+              <w:jc w:val="right"/>
+              <w:spacing w:after="40" w:before="40"/>
+              <w:ind w:firstLine="0" w:left="100" w:right="100"/>
+            </w:pPr>
+            <w:r xmlns:w="http://schemas.openxmlformats.org/wordprocessingml/2006/main" xmlns:wp="http://schemas.openxmlformats.org/drawingml/2006/wordprocessingDrawing" xmlns:r="http://schemas.openxmlformats.org/officeDocument/2006/relationships" xmlns:w14="http://schemas.microsoft.com/office/word/2010/wordml">
+              <w:rPr>
+                <w:rFonts w:ascii="Arial" w:hAnsi="Arial" w:eastAsia="Arial" w:cs="Arial"/>
+                <w:sz w:val="22"/>
+                <w:szCs w:val="22"/>
+                <w:color w:val="111111"/>
+              </w:rPr>
+              <w:t xml:space="preserve">97.44</w:t>
+            </w:r>
+          </w:p>
+        </w:tc>
+        <w:tc>
+          <w:tcPr>
+            <w:tcBorders>
+              <w:bottom w:val="single" w:sz="16" w:space="0" w:color="000000"/>
+            </w:tcBorders>
+            <w:shd w:val="clear" w:color="auto" w:fill="FFFFFF"/>
+            <w:tcMar>
+              <w:top w:w="0" w:type="dxa"/>
+              <w:bottom w:w="0" w:type="dxa"/>
+              <w:left w:w="0" w:type="dxa"/>
+              <w:right w:w="0" w:type="dxa"/>
+            </w:tcMar>
+            <w:vAlign w:val="center"/>
+          </w:tcPr>
+          <w:p>
+            <w:pPr>
+              <w:jc w:val="right"/>
+              <w:spacing w:after="40" w:before="40"/>
+              <w:ind w:firstLine="0" w:left="100" w:right="100"/>
+            </w:pPr>
+            <w:r xmlns:w="http://schemas.openxmlformats.org/wordprocessingml/2006/main" xmlns:wp="http://schemas.openxmlformats.org/drawingml/2006/wordprocessingDrawing" xmlns:r="http://schemas.openxmlformats.org/officeDocument/2006/relationships" xmlns:w14="http://schemas.microsoft.com/office/word/2010/wordml">
+              <w:rPr>
+                <w:rFonts w:ascii="Arial" w:hAnsi="Arial" w:eastAsia="Arial" w:cs="Arial"/>
+                <w:sz w:val="22"/>
+                <w:szCs w:val="22"/>
+                <w:color w:val="111111"/>
+              </w:rPr>
+              <w:t xml:space="preserve">1.05</w:t>
+            </w:r>
+          </w:p>
+        </w:tc>
+      </w:tr>
+    </w:tbl>
     <w:p>
       <w:pPr>
         <w:pStyle w:val="BodyText"/>
       </w:pPr>
       <w:r>
-        <w:t xml:space="preserve">Another alternative would be to try a mixed model with by population random effect.</w:t>
+        <w:br/>
       </w:r>
     </w:p>
     <w:p>
@@ -3236,7 +4752,7 @@
         <w:pStyle w:val="BodyText"/>
       </w:pPr>
       <w:r>
-        <w:br/>
+        <w:t xml:space="preserve">Another alternative would be to try a mixed model with by population random effect.</w:t>
       </w:r>
     </w:p>
     <w:p>
@@ -3244,6 +4760,14 @@
         <w:pStyle w:val="BodyText"/>
       </w:pPr>
       <w:r>
+        <w:br/>
+      </w:r>
+    </w:p>
+    <w:p>
+      <w:pPr>
+        <w:pStyle w:val="BodyText"/>
+      </w:pPr>
+      <w:r>
         <w:t xml:space="preserve">Since we standardized the data we know that</w:t>
       </w:r>
       <w:r>
@@ -3272,7 +4796,7 @@
         <w:t xml:space="preserve"> </w:t>
       </w:r>
       <w:r>
-        <w:t xml:space="preserve">near 1 (Table 3). We would also expect the fitted values to fall onto the 1:1 line (Fig. 3).</w:t>
+        <w:t xml:space="preserve">near 1 (Table 2). We would also expect the fitted values to fall onto the 1:1 line (Fig. 3).</w:t>
       </w:r>
     </w:p>
     <w:p>
@@ -3289,13 +4813,13 @@
               <a:graphicData uri="http://schemas.openxmlformats.org/drawingml/2006/picture">
                 <pic:pic>
                   <pic:nvPicPr>
-                    <pic:cNvPr descr="Littorina_offspring_progress_files/figure-docx/sfigs-1.png" id="0" name="Picture"/>
+                    <pic:cNvPr descr="Littorina_offspring_progress_files/figure-docx/fig3-1.png" id="0" name="Picture"/>
                     <pic:cNvPicPr>
                       <a:picLocks noChangeArrowheads="1" noChangeAspect="1"/>
                     </pic:cNvPicPr>
                   </pic:nvPicPr>
                   <pic:blipFill>
-                    <a:blip r:embed="rId24"/>
+                    <a:blip r:embed="rId25"/>
                     <a:stretch>
                       <a:fillRect/>
                     </a:stretch>

</xml_diff>